<commit_message>
Rapport prêt à être rédiger
</commit_message>
<xml_diff>
--- a/Suivi_de_projet/PROJET AirIQ Rapport.docx
+++ b/Suivi_de_projet/PROJET AirIQ Rapport.docx
@@ -600,8 +600,6 @@
               <w:t>SOMMAIRE :</w:t>
             </w:r>
           </w:p>
-          <w:p/>
-          <w:p/>
           <w:p>
             <w:pPr>
               <w:rPr>
@@ -614,8 +612,16 @@
                 <w:sz w:val="36"/>
                 <w:szCs w:val="32"/>
               </w:rPr>
-              <w:t xml:space="preserve">Introduction </w:t>
+              <w:t xml:space="preserve"> </w:t>
             </w:r>
+          </w:p>
+          <w:p>
+            <w:pPr>
+              <w:rPr>
+                <w:sz w:val="36"/>
+                <w:szCs w:val="32"/>
+              </w:rPr>
+            </w:pPr>
           </w:p>
           <w:p>
             <w:pPr>
@@ -647,6 +653,13 @@
               </w:rPr>
               <w:t xml:space="preserve">I – </w:t>
             </w:r>
+            <w:r>
+              <w:rPr>
+                <w:sz w:val="36"/>
+                <w:szCs w:val="32"/>
+              </w:rPr>
+              <w:t xml:space="preserve">Etat de l’art </w:t>
+            </w:r>
           </w:p>
           <w:p>
             <w:pPr>
@@ -670,6 +683,15 @@
               </w:rPr>
               <w:t xml:space="preserve">II – </w:t>
             </w:r>
+            <w:r>
+              <w:rPr>
+                <w:sz w:val="36"/>
+                <w:szCs w:val="32"/>
+              </w:rPr>
+              <w:t>Modèle prédictif pour l’indice de qualité de l’air</w:t>
+            </w:r>
+            <w:bookmarkStart w:id="0" w:name="_GoBack"/>
+            <w:bookmarkEnd w:id="0"/>
           </w:p>
           <w:p>
             <w:pPr>
@@ -693,6 +715,13 @@
               </w:rPr>
               <w:t>III –</w:t>
             </w:r>
+            <w:r>
+              <w:rPr>
+                <w:sz w:val="36"/>
+                <w:szCs w:val="32"/>
+              </w:rPr>
+              <w:t xml:space="preserve"> Gestion de projet</w:t>
+            </w:r>
           </w:p>
           <w:p>
             <w:pPr>
@@ -709,21 +738,6 @@
                 <w:szCs w:val="32"/>
               </w:rPr>
             </w:pPr>
-          </w:p>
-          <w:p>
-            <w:pPr>
-              <w:rPr>
-                <w:sz w:val="36"/>
-                <w:szCs w:val="32"/>
-              </w:rPr>
-            </w:pPr>
-            <w:r>
-              <w:rPr>
-                <w:sz w:val="36"/>
-                <w:szCs w:val="32"/>
-              </w:rPr>
-              <w:t>Conclusion</w:t>
-            </w:r>
           </w:p>
           <w:p/>
         </w:tc>
@@ -905,14 +919,56 @@
           <w:sz w:val="22"/>
           <w:szCs w:val="20"/>
         </w:rPr>
-        <w:t xml:space="preserve"> 2018, Lille est la neuvième ville en France à avoir un taux de concentration</w:t>
-      </w:r>
-      <w:r>
-        <w:rPr>
-          <w:sz w:val="22"/>
-          <w:szCs w:val="20"/>
-        </w:rPr>
-        <w:t xml:space="preserve"> le plus élevé</w:t>
+        <w:t xml:space="preserve"> 2018, Lille </w:t>
+      </w:r>
+      <w:r>
+        <w:rPr>
+          <w:sz w:val="22"/>
+          <w:szCs w:val="20"/>
+        </w:rPr>
+        <w:t xml:space="preserve">est </w:t>
+      </w:r>
+      <w:r>
+        <w:rPr>
+          <w:sz w:val="22"/>
+          <w:szCs w:val="20"/>
+        </w:rPr>
+        <w:t xml:space="preserve">la neuvième ville en </w:t>
+      </w:r>
+      <w:r>
+        <w:rPr>
+          <w:sz w:val="22"/>
+          <w:szCs w:val="20"/>
+        </w:rPr>
+        <w:t>France où le</w:t>
+      </w:r>
+      <w:r>
+        <w:rPr>
+          <w:sz w:val="22"/>
+          <w:szCs w:val="20"/>
+        </w:rPr>
+        <w:t xml:space="preserve"> taux de concentration</w:t>
+      </w:r>
+      <w:r>
+        <w:rPr>
+          <w:sz w:val="22"/>
+          <w:szCs w:val="20"/>
+        </w:rPr>
+        <w:t xml:space="preserve"> </w:t>
+      </w:r>
+      <w:r>
+        <w:rPr>
+          <w:sz w:val="22"/>
+          <w:szCs w:val="20"/>
+        </w:rPr>
+        <w:t xml:space="preserve">est </w:t>
+      </w:r>
+      <w:r>
+        <w:rPr>
+          <w:sz w:val="22"/>
+          <w:szCs w:val="20"/>
+        </w:rPr>
+        <w:t>le plus élevé</w:t>
       </w:r>
       <w:r>
         <w:rPr>
@@ -991,7 +1047,35 @@
           <w:sz w:val="22"/>
           <w:szCs w:val="20"/>
         </w:rPr>
-        <w:t xml:space="preserve">. De plus, le Nord de la France n’apparait pas comme un exemple à suivre au niveau de la qualité de l’air puisqu’elle ne possède pas de moins de 4 villes dans le top 10 avec Valenciennes, Douai et Roubaix. </w:t>
+        <w:t xml:space="preserve">. </w:t>
+      </w:r>
+      <w:r>
+        <w:rPr>
+          <w:sz w:val="22"/>
+          <w:szCs w:val="20"/>
+        </w:rPr>
+        <w:t xml:space="preserve">Aujourd’hui, </w:t>
+      </w:r>
+      <w:r>
+        <w:rPr>
+          <w:sz w:val="22"/>
+          <w:szCs w:val="20"/>
+        </w:rPr>
+        <w:t xml:space="preserve">le Nord de la France </w:t>
+      </w:r>
+      <w:r>
+        <w:rPr>
+          <w:sz w:val="22"/>
+          <w:szCs w:val="20"/>
+        </w:rPr>
+        <w:t>est la région la plus touchée par la pollution de l’air</w:t>
+      </w:r>
+      <w:r>
+        <w:rPr>
+          <w:sz w:val="22"/>
+          <w:szCs w:val="20"/>
+        </w:rPr>
+        <w:t xml:space="preserve"> puisqu’elle ne possède pas de moins de 4 villes dans le top 10 avec Valenciennes, Douai et Roubaix. </w:t>
       </w:r>
     </w:p>
     <w:p>
@@ -1057,42 +1141,21 @@
           <w:sz w:val="22"/>
           <w:szCs w:val="20"/>
         </w:rPr>
-        <w:t xml:space="preserve"> de l’air à Lille avec précision est un</w:t>
-      </w:r>
-      <w:r>
-        <w:rPr>
-          <w:sz w:val="22"/>
-          <w:szCs w:val="20"/>
-        </w:rPr>
-        <w:t xml:space="preserve"> défi</w:t>
-      </w:r>
-      <w:r>
-        <w:rPr>
-          <w:sz w:val="22"/>
-          <w:szCs w:val="20"/>
-        </w:rPr>
-        <w:t xml:space="preserve"> intéressant</w:t>
-      </w:r>
-      <w:r>
-        <w:rPr>
-          <w:sz w:val="22"/>
-          <w:szCs w:val="20"/>
-        </w:rPr>
-        <w:t xml:space="preserve"> dans un contexte de changement climatique</w:t>
-      </w:r>
-      <w:r>
-        <w:rPr>
-          <w:sz w:val="22"/>
-          <w:szCs w:val="20"/>
-        </w:rPr>
-        <w:t xml:space="preserve">. En effet, </w:t>
-      </w:r>
-      <w:r>
-        <w:rPr>
-          <w:sz w:val="22"/>
-          <w:szCs w:val="20"/>
-        </w:rPr>
-        <w:t>il</w:t>
+        <w:t xml:space="preserve"> de l’air </w:t>
+      </w:r>
+      <w:r>
+        <w:rPr>
+          <w:sz w:val="22"/>
+          <w:szCs w:val="20"/>
+        </w:rPr>
+        <w:t>dans la métropole de</w:t>
+      </w:r>
+      <w:r>
+        <w:rPr>
+          <w:sz w:val="22"/>
+          <w:szCs w:val="20"/>
+        </w:rPr>
+        <w:t xml:space="preserve"> Lille est un</w:t>
       </w:r>
       <w:r>
         <w:rPr>
@@ -1106,6 +1169,34 @@
           <w:sz w:val="22"/>
           <w:szCs w:val="20"/>
         </w:rPr>
+        <w:t xml:space="preserve">challenge important </w:t>
+      </w:r>
+      <w:r>
+        <w:rPr>
+          <w:sz w:val="22"/>
+          <w:szCs w:val="20"/>
+        </w:rPr>
+        <w:t>dans un contexte de changement climatique</w:t>
+      </w:r>
+      <w:r>
+        <w:rPr>
+          <w:sz w:val="22"/>
+          <w:szCs w:val="20"/>
+        </w:rPr>
+        <w:t xml:space="preserve">. </w:t>
+      </w:r>
+      <w:r>
+        <w:rPr>
+          <w:sz w:val="22"/>
+          <w:szCs w:val="20"/>
+        </w:rPr>
+        <w:t xml:space="preserve">Cet indicateur </w:t>
+      </w:r>
+      <w:r>
+        <w:rPr>
+          <w:sz w:val="22"/>
+          <w:szCs w:val="20"/>
+        </w:rPr>
         <w:t>p</w:t>
       </w:r>
       <w:r>
@@ -1120,7 +1211,7 @@
           <w:sz w:val="22"/>
           <w:szCs w:val="20"/>
         </w:rPr>
-        <w:t xml:space="preserve"> aux habitants de la métropole lilloise </w:t>
+        <w:t xml:space="preserve"> aux habitants </w:t>
       </w:r>
       <w:r>
         <w:rPr>
@@ -1141,7 +1232,42 @@
           <w:sz w:val="22"/>
           <w:szCs w:val="20"/>
         </w:rPr>
-        <w:t xml:space="preserve"> sur cette problématique environnementale</w:t>
+        <w:t xml:space="preserve"> sur </w:t>
+      </w:r>
+      <w:r>
+        <w:rPr>
+          <w:sz w:val="22"/>
+          <w:szCs w:val="20"/>
+        </w:rPr>
+        <w:t xml:space="preserve">une des </w:t>
+      </w:r>
+      <w:r>
+        <w:rPr>
+          <w:sz w:val="22"/>
+          <w:szCs w:val="20"/>
+        </w:rPr>
+        <w:t>problématique</w:t>
+      </w:r>
+      <w:r>
+        <w:rPr>
+          <w:sz w:val="22"/>
+          <w:szCs w:val="20"/>
+        </w:rPr>
+        <w:t>s</w:t>
+      </w:r>
+      <w:r>
+        <w:rPr>
+          <w:sz w:val="22"/>
+          <w:szCs w:val="20"/>
+        </w:rPr>
+        <w:t xml:space="preserve"> environnementale</w:t>
+      </w:r>
+      <w:r>
+        <w:rPr>
+          <w:sz w:val="22"/>
+          <w:szCs w:val="20"/>
+        </w:rPr>
+        <w:t>s</w:t>
       </w:r>
       <w:r>
         <w:rPr>
@@ -1155,7 +1281,21 @@
           <w:sz w:val="22"/>
           <w:szCs w:val="20"/>
         </w:rPr>
-        <w:t>Grâce au Machine Learning, nous pouvons désormais prédire un indice de qualité de l’air dans les métropoles.</w:t>
+        <w:t>Plus globalement, cela a</w:t>
+      </w:r>
+      <w:r>
+        <w:rPr>
+          <w:sz w:val="22"/>
+          <w:szCs w:val="20"/>
+        </w:rPr>
+        <w:t xml:space="preserve"> même</w:t>
+      </w:r>
+      <w:r>
+        <w:rPr>
+          <w:sz w:val="22"/>
+          <w:szCs w:val="20"/>
+        </w:rPr>
+        <w:t xml:space="preserve"> des conséquences à court terme sur la métropole comme la gratuité des transports, la circulation alternée ou l’augmentation des pathologies respiratoires lors des pics de pollution. </w:t>
       </w:r>
     </w:p>
     <w:p>
@@ -1166,27 +1306,6 @@
           <w:szCs w:val="20"/>
         </w:rPr>
       </w:pPr>
-      <w:r>
-        <w:rPr>
-          <w:sz w:val="22"/>
-          <w:szCs w:val="20"/>
-        </w:rPr>
-        <w:t xml:space="preserve"> Ainsi, l’objectif de notre projet est de déterminer un indice fiable avec 2 facteurs mesurables facilement à l’échelle </w:t>
-      </w:r>
-      <w:r>
-        <w:rPr>
-          <w:sz w:val="22"/>
-          <w:szCs w:val="20"/>
-        </w:rPr>
-        <w:t>locale :</w:t>
-      </w:r>
-      <w:r>
-        <w:rPr>
-          <w:sz w:val="22"/>
-          <w:szCs w:val="20"/>
-        </w:rPr>
-        <w:t xml:space="preserve"> la température et l’humidité. Ces mesures sont apportées par la ruche située sur le toit de l’ISEN à Lille.</w:t>
-      </w:r>
     </w:p>
     <w:p>
       <w:pPr>
@@ -1217,6 +1336,7 @@
     </w:p>
     <w:p>
       <w:pPr>
+        <w:ind w:left="4320" w:firstLine="720"/>
         <w:jc w:val="both"/>
         <w:rPr>
           <w:sz w:val="22"/>
@@ -1226,75 +1346,93 @@
     </w:p>
     <w:p>
       <w:pPr>
+        <w:ind w:left="4320" w:firstLine="720"/>
         <w:jc w:val="both"/>
         <w:rPr>
           <w:sz w:val="22"/>
           <w:szCs w:val="20"/>
         </w:rPr>
       </w:pPr>
-      <w:bookmarkStart w:id="0" w:name="_GoBack"/>
-      <w:bookmarkEnd w:id="0"/>
-    </w:p>
-    <w:p>
-      <w:pPr>
+    </w:p>
+    <w:p>
+      <w:pPr>
+        <w:ind w:left="4320" w:firstLine="720"/>
         <w:jc w:val="both"/>
         <w:rPr>
           <w:sz w:val="22"/>
           <w:szCs w:val="20"/>
         </w:rPr>
       </w:pPr>
-    </w:p>
-    <w:p>
-      <w:pPr>
-        <w:jc w:val="both"/>
-        <w:rPr>
-          <w:sz w:val="22"/>
-          <w:szCs w:val="20"/>
-        </w:rPr>
-      </w:pPr>
-    </w:p>
-    <w:p>
-      <w:pPr>
-        <w:jc w:val="center"/>
-        <w:rPr>
-          <w:sz w:val="22"/>
-          <w:szCs w:val="20"/>
-        </w:rPr>
-      </w:pPr>
-      <w:r>
-        <w:rPr>
-          <w:sz w:val="22"/>
-          <w:szCs w:val="20"/>
-        </w:rPr>
-        <w:t>Photo</w:t>
-      </w:r>
-    </w:p>
-    <w:p>
-      <w:pPr>
-        <w:jc w:val="both"/>
-        <w:rPr>
-          <w:sz w:val="22"/>
-          <w:szCs w:val="20"/>
-        </w:rPr>
-      </w:pPr>
-    </w:p>
-    <w:p>
-      <w:pPr>
-        <w:jc w:val="both"/>
-        <w:rPr>
-          <w:sz w:val="22"/>
-          <w:szCs w:val="20"/>
-        </w:rPr>
-      </w:pPr>
-    </w:p>
-    <w:p>
-      <w:pPr>
-        <w:jc w:val="both"/>
-        <w:rPr>
-          <w:sz w:val="22"/>
-          <w:szCs w:val="20"/>
-        </w:rPr>
-      </w:pPr>
+      <w:r>
+        <w:rPr>
+          <w:sz w:val="22"/>
+          <w:szCs w:val="20"/>
+        </w:rPr>
+        <w:t xml:space="preserve">L’objectif de ce projet va alors consister à </w:t>
+      </w:r>
+      <w:r>
+        <w:rPr>
+          <w:sz w:val="22"/>
+          <w:szCs w:val="20"/>
+        </w:rPr>
+        <w:t>prédire</w:t>
+      </w:r>
+      <w:r>
+        <w:rPr>
+          <w:sz w:val="22"/>
+          <w:szCs w:val="20"/>
+        </w:rPr>
+        <w:t xml:space="preserve"> l’</w:t>
+      </w:r>
+      <w:r>
+        <w:rPr>
+          <w:sz w:val="22"/>
+          <w:szCs w:val="20"/>
+        </w:rPr>
+        <w:t xml:space="preserve">indice de qualité de l’air </w:t>
+      </w:r>
+      <w:r>
+        <w:rPr>
+          <w:sz w:val="22"/>
+          <w:szCs w:val="20"/>
+        </w:rPr>
+        <w:t xml:space="preserve">à Lille avec 2 facteurs </w:t>
+      </w:r>
+      <w:r>
+        <w:rPr>
+          <w:sz w:val="22"/>
+          <w:szCs w:val="20"/>
+        </w:rPr>
+        <w:t xml:space="preserve">facilement </w:t>
+      </w:r>
+      <w:r>
+        <w:rPr>
+          <w:sz w:val="22"/>
+          <w:szCs w:val="20"/>
+        </w:rPr>
+        <w:t>mesurable</w:t>
+      </w:r>
+      <w:r>
+        <w:rPr>
+          <w:sz w:val="22"/>
+          <w:szCs w:val="20"/>
+        </w:rPr>
+        <w:t>s</w:t>
+      </w:r>
+      <w:r>
+        <w:rPr>
+          <w:sz w:val="22"/>
+          <w:szCs w:val="20"/>
+        </w:rPr>
+        <w:t xml:space="preserve"> à l’échelle locale</w:t>
+      </w:r>
+      <w:r>
+        <w:rPr>
+          <w:sz w:val="22"/>
+          <w:szCs w:val="20"/>
+        </w:rPr>
+        <w:t xml:space="preserve"> : la température et l’humidité. </w:t>
+      </w:r>
     </w:p>
     <w:p>
       <w:pPr>
@@ -1386,60 +1524,6 @@
     </w:p>
     <w:p>
       <w:pPr>
-        <w:jc w:val="both"/>
-        <w:rPr>
-          <w:sz w:val="22"/>
-          <w:szCs w:val="20"/>
-        </w:rPr>
-      </w:pPr>
-    </w:p>
-    <w:p>
-      <w:pPr>
-        <w:jc w:val="both"/>
-        <w:rPr>
-          <w:sz w:val="22"/>
-          <w:szCs w:val="20"/>
-        </w:rPr>
-      </w:pPr>
-    </w:p>
-    <w:p>
-      <w:pPr>
-        <w:jc w:val="both"/>
-        <w:rPr>
-          <w:sz w:val="22"/>
-          <w:szCs w:val="20"/>
-        </w:rPr>
-      </w:pPr>
-    </w:p>
-    <w:p>
-      <w:pPr>
-        <w:jc w:val="both"/>
-        <w:rPr>
-          <w:sz w:val="22"/>
-          <w:szCs w:val="20"/>
-        </w:rPr>
-      </w:pPr>
-    </w:p>
-    <w:p>
-      <w:pPr>
-        <w:jc w:val="both"/>
-        <w:rPr>
-          <w:sz w:val="22"/>
-          <w:szCs w:val="20"/>
-        </w:rPr>
-      </w:pPr>
-    </w:p>
-    <w:p>
-      <w:pPr>
-        <w:jc w:val="both"/>
-        <w:rPr>
-          <w:sz w:val="22"/>
-          <w:szCs w:val="20"/>
-        </w:rPr>
-      </w:pPr>
-    </w:p>
-    <w:p>
-      <w:pPr>
         <w:pStyle w:val="Titre3"/>
         <w:rPr>
           <w:sz w:val="36"/>
@@ -1447,6 +1531,12 @@
         </w:rPr>
       </w:pPr>
     </w:p>
+    <w:p/>
+    <w:p/>
+    <w:p/>
+    <w:p/>
+    <w:p/>
+    <w:p/>
     <w:p>
       <w:pPr>
         <w:pStyle w:val="Titre3"/>
@@ -1737,10 +1827,61 @@
         </w:rPr>
         <w:t xml:space="preserve">III – </w:t>
       </w:r>
-    </w:p>
-    <w:p/>
-    <w:p/>
-    <w:p/>
+      <w:r>
+        <w:rPr>
+          <w:sz w:val="36"/>
+          <w:szCs w:val="28"/>
+        </w:rPr>
+        <w:t xml:space="preserve">Gestion de projet </w:t>
+      </w:r>
+    </w:p>
+    <w:p/>
+    <w:p>
+      <w:pPr>
+        <w:jc w:val="both"/>
+        <w:rPr>
+          <w:sz w:val="22"/>
+          <w:szCs w:val="20"/>
+        </w:rPr>
+      </w:pPr>
+      <w:r>
+        <w:rPr>
+          <w:sz w:val="22"/>
+          <w:szCs w:val="20"/>
+        </w:rPr>
+        <w:tab/>
+        <w:t>Afin d</w:t>
+      </w:r>
+      <w:r>
+        <w:rPr>
+          <w:sz w:val="22"/>
+          <w:szCs w:val="20"/>
+        </w:rPr>
+        <w:t xml:space="preserve">’atteindre notre objectif </w:t>
+      </w:r>
+      <w:r>
+        <w:rPr>
+          <w:sz w:val="22"/>
+          <w:szCs w:val="20"/>
+        </w:rPr>
+        <w:t xml:space="preserve">dans un temps imparti, nous avons dû mettre en place une gestion de projet indispensable au bon déroulement du projet. </w:t>
+      </w:r>
+    </w:p>
+    <w:p>
+      <w:pPr>
+        <w:jc w:val="both"/>
+      </w:pPr>
+    </w:p>
+    <w:p>
+      <w:pPr>
+        <w:jc w:val="both"/>
+      </w:pPr>
+    </w:p>
+    <w:p>
+      <w:pPr>
+        <w:jc w:val="both"/>
+      </w:pPr>
+    </w:p>
     <w:p/>
     <w:p/>
     <w:p/>
@@ -4467,7 +4608,7 @@
 </file>
 
 <file path=customXml/itemProps4.xml><?xml version="1.0" encoding="utf-8"?>
-<ds:datastoreItem xmlns:ds="http://schemas.openxmlformats.org/officeDocument/2006/customXml" ds:itemID="{BB29EA21-0E76-4981-BBF0-8D8779DFBBEE}">
+<ds:datastoreItem xmlns:ds="http://schemas.openxmlformats.org/officeDocument/2006/customXml" ds:itemID="{585EC664-5984-4135-BE72-B2F2587ED7C6}">
   <ds:schemaRefs>
     <ds:schemaRef ds:uri="http://schemas.openxmlformats.org/officeDocument/2006/bibliography"/>
   </ds:schemaRefs>

</xml_diff>